<commit_message>
Added log messages to state machine to trace steps
</commit_message>
<xml_diff>
--- a/Project2/h50-P2/Steven/P2_Project/GoogleMaps/Directions.docx
+++ b/Project2/h50-P2/Steven/P2_Project/GoogleMaps/Directions.docx
@@ -2545,6 +2545,537 @@
           <w:lang w:val=""/>
         </w:rPr>
         <w:t>Turn left onto Logging RdRidge Rd</w:t>
+      </w:r>
+    </w:p>
+    <w:p>
+      <w:pPr/>
+      <w:r>
+        <w:rPr>
+          <w:lang w:val=""/>
+        </w:rPr>
+        <w:t>Head west on SW 1st St toward SW 38th Ave</w:t>
+      </w:r>
+    </w:p>
+    <w:p>
+      <w:pPr/>
+      <w:r>
+        <w:rPr>
+          <w:lang w:val=""/>
+        </w:rPr>
+        <w:t>Turn right onto SW 38th Ave</w:t>
+      </w:r>
+    </w:p>
+    <w:p>
+      <w:pPr/>
+      <w:r>
+        <w:rPr>
+          <w:lang w:val=""/>
+        </w:rPr>
+        <w:t>Turn left onto W Broward Blvd</w:t>
+      </w:r>
+    </w:p>
+    <w:p>
+      <w:pPr/>
+      <w:r>
+        <w:rPr>
+          <w:lang w:val=""/>
+        </w:rPr>
+        <w:t>Turn right onto US-441 NN State Rd 7</w:t>
+      </w:r>
+    </w:p>
+    <w:p>
+      <w:pPr/>
+      <w:r>
+        <w:rPr>
+          <w:lang w:val=""/>
+        </w:rPr>
+        <w:t>Exit on the left onto FL-838 WW Sunrise Blvd</w:t>
+      </w:r>
+    </w:p>
+    <w:p>
+      <w:pPr/>
+      <w:r>
+        <w:rPr>
+          <w:lang w:val=""/>
+        </w:rPr>
+        <w:t>Turn right to merge onto Florida's Turnpike toward Orlando</w:t>
+      </w:r>
+    </w:p>
+    <w:p>
+      <w:pPr/>
+      <w:r>
+        <w:rPr>
+          <w:lang w:val=""/>
+        </w:rPr>
+        <w:t>Merge onto I-75 N</w:t>
+      </w:r>
+    </w:p>
+    <w:p>
+      <w:pPr/>
+      <w:r>
+        <w:rPr>
+          <w:lang w:val=""/>
+        </w:rPr>
+        <w:t>Take exit 435 to merge onto I-10 W toward Tallahassee</w:t>
+      </w:r>
+    </w:p>
+    <w:p>
+      <w:pPr/>
+      <w:r>
+        <w:rPr>
+          <w:lang w:val=""/>
+        </w:rPr>
+        <w:t>Take the I-12 W exit toward HammondBaton Rouge</w:t>
+      </w:r>
+    </w:p>
+    <w:p>
+      <w:pPr/>
+      <w:r>
+        <w:rPr>
+          <w:lang w:val=""/>
+        </w:rPr>
+        <w:t>Continue onto I-12 W</w:t>
+      </w:r>
+    </w:p>
+    <w:p>
+      <w:pPr/>
+      <w:r>
+        <w:rPr>
+          <w:lang w:val=""/>
+        </w:rPr>
+        <w:t>Merge onto I-10 W</w:t>
+      </w:r>
+    </w:p>
+    <w:p>
+      <w:pPr/>
+      <w:r>
+        <w:rPr>
+          <w:lang w:val=""/>
+        </w:rPr>
+        <w:t>Keep left to stay on I-10 W</w:t>
+      </w:r>
+    </w:p>
+    <w:p>
+      <w:pPr/>
+      <w:r>
+        <w:rPr>
+          <w:lang w:val=""/>
+        </w:rPr>
+        <w:t>Keep left to stay on I-10 W</w:t>
+      </w:r>
+    </w:p>
+    <w:p>
+      <w:pPr/>
+      <w:r>
+        <w:rPr>
+          <w:lang w:val=""/>
+        </w:rPr>
+        <w:t>Keep left to stay on I-10 W</w:t>
+      </w:r>
+    </w:p>
+    <w:p>
+      <w:pPr/>
+      <w:r>
+        <w:rPr>
+          <w:lang w:val=""/>
+        </w:rPr>
+        <w:t>Sharp left to stay on I-10 W</w:t>
+      </w:r>
+    </w:p>
+    <w:p>
+      <w:pPr/>
+      <w:r>
+        <w:rPr>
+          <w:lang w:val=""/>
+        </w:rPr>
+        <w:t>Keep left at the fork to stay on I-10 W</w:t>
+      </w:r>
+    </w:p>
+    <w:p>
+      <w:pPr/>
+      <w:r>
+        <w:rPr>
+          <w:lang w:val=""/>
+        </w:rPr>
+        <w:t>Exit onto Interstate 10 Access Rd</w:t>
+      </w:r>
+    </w:p>
+    <w:p>
+      <w:pPr/>
+      <w:r>
+        <w:rPr>
+          <w:lang w:val=""/>
+        </w:rPr>
+        <w:t>Keep right to stay on Interstate 10 Access Rd</w:t>
+      </w:r>
+    </w:p>
+    <w:p>
+      <w:pPr/>
+      <w:r>
+        <w:rPr>
+          <w:lang w:val=""/>
+        </w:rPr>
+        <w:t>Continue straight to stay on Interstate 10 Access Rd</w:t>
+      </w:r>
+    </w:p>
+    <w:p>
+      <w:pPr/>
+      <w:r>
+        <w:rPr>
+          <w:lang w:val=""/>
+        </w:rPr>
+        <w:t>Continue straight to stay on Interstate 10 Access Rd</w:t>
+      </w:r>
+    </w:p>
+    <w:p>
+      <w:pPr/>
+      <w:r>
+        <w:rPr>
+          <w:lang w:val=""/>
+        </w:rPr>
+        <w:t>Continue straight</w:t>
+      </w:r>
+    </w:p>
+    <w:p>
+      <w:pPr/>
+      <w:r>
+        <w:rPr>
+          <w:lang w:val=""/>
+        </w:rPr>
+        <w:t>Merge onto I-10 W</w:t>
+      </w:r>
+    </w:p>
+    <w:p>
+      <w:pPr/>
+      <w:r>
+        <w:rPr>
+          <w:lang w:val=""/>
+        </w:rPr>
+        <w:t>Keep left to stay on I-10 W</w:t>
+      </w:r>
+    </w:p>
+    <w:p>
+      <w:pPr/>
+      <w:r>
+        <w:rPr>
+          <w:lang w:val=""/>
+        </w:rPr>
+        <w:t>Keep right to stay on I-10 W</w:t>
+      </w:r>
+    </w:p>
+    <w:p>
+      <w:pPr/>
+      <w:r>
+        <w:rPr>
+          <w:lang w:val=""/>
+        </w:rPr>
+        <w:t>Keep right to stay on I-10 W</w:t>
+      </w:r>
+    </w:p>
+    <w:p>
+      <w:pPr/>
+      <w:r>
+        <w:rPr>
+          <w:lang w:val=""/>
+        </w:rPr>
+        <w:t>Keep right to stay on I-10 W</w:t>
+      </w:r>
+    </w:p>
+    <w:p>
+      <w:pPr/>
+      <w:r>
+        <w:rPr>
+          <w:lang w:val=""/>
+        </w:rPr>
+        <w:t>Continue onto I-10 W</w:t>
+      </w:r>
+    </w:p>
+    <w:p>
+      <w:pPr/>
+      <w:r>
+        <w:rPr>
+          <w:lang w:val=""/>
+        </w:rPr>
+        <w:t>Keep left to stay on I-10 W</w:t>
+      </w:r>
+    </w:p>
+    <w:p>
+      <w:pPr/>
+      <w:r>
+        <w:rPr>
+          <w:lang w:val=""/>
+        </w:rPr>
+        <w:t>Keep right</w:t>
+      </w:r>
+    </w:p>
+    <w:p>
+      <w:pPr/>
+      <w:r>
+        <w:rPr>
+          <w:lang w:val=""/>
+        </w:rPr>
+        <w:t>Keep right</w:t>
+      </w:r>
+    </w:p>
+    <w:p>
+      <w:pPr/>
+      <w:r>
+        <w:rPr>
+          <w:lang w:val=""/>
+        </w:rPr>
+        <w:t>Slight left onto I-10 Frontage Rd</w:t>
+      </w:r>
+    </w:p>
+    <w:p>
+      <w:pPr/>
+      <w:r>
+        <w:rPr>
+          <w:lang w:val=""/>
+        </w:rPr>
+        <w:t>Continue onto US-90 W</w:t>
+      </w:r>
+    </w:p>
+    <w:p>
+      <w:pPr/>
+      <w:r>
+        <w:rPr>
+          <w:lang w:val=""/>
+        </w:rPr>
+        <w:t>Keep left</w:t>
+      </w:r>
+    </w:p>
+    <w:p>
+      <w:pPr/>
+      <w:r>
+        <w:rPr>
+          <w:lang w:val=""/>
+        </w:rPr>
+        <w:t>Continue straight</w:t>
+      </w:r>
+    </w:p>
+    <w:p>
+      <w:pPr/>
+      <w:r>
+        <w:rPr>
+          <w:lang w:val=""/>
+        </w:rPr>
+        <w:t>Take the ramp on the left onto I-10 W</w:t>
+      </w:r>
+    </w:p>
+    <w:p>
+      <w:pPr/>
+      <w:r>
+        <w:rPr>
+          <w:lang w:val=""/>
+        </w:rPr>
+        <w:t>Take exit 587 to merge onto I-10 Frontage Rd</w:t>
+      </w:r>
+    </w:p>
+    <w:p>
+      <w:pPr/>
+      <w:r>
+        <w:rPr>
+          <w:lang w:val=""/>
+        </w:rPr>
+        <w:t>Turn right onto E Charles William Anderson LoopN Loop 1604 E</w:t>
+      </w:r>
+    </w:p>
+    <w:p>
+      <w:pPr/>
+      <w:r>
+        <w:rPr>
+          <w:lang w:val=""/>
+        </w:rPr>
+        <w:t>Keep right to continue on TX-1604 LoopN Loop 1604 E</w:t>
+      </w:r>
+    </w:p>
+    <w:p>
+      <w:pPr/>
+      <w:r>
+        <w:rPr>
+          <w:lang w:val=""/>
+        </w:rPr>
+        <w:t>Take the exit toward I-10 WUS-87 N</w:t>
+      </w:r>
+    </w:p>
+    <w:p>
+      <w:pPr/>
+      <w:r>
+        <w:rPr>
+          <w:lang w:val=""/>
+        </w:rPr>
+        <w:t>Keep right at the fork, follow signs for I-10 WUS-87 NEl Paso and merge onto I-10 WUS-87 N</w:t>
+      </w:r>
+    </w:p>
+    <w:p>
+      <w:pPr/>
+      <w:r>
+        <w:rPr>
+          <w:lang w:val=""/>
+        </w:rPr>
+        <w:t>Keep left at the fork to stay on I-10 W</w:t>
+      </w:r>
+    </w:p>
+    <w:p>
+      <w:pPr/>
+      <w:r>
+        <w:rPr>
+          <w:lang w:val=""/>
+        </w:rPr>
+        <w:t>Take exit 199 for I-8 W toward San Diego</w:t>
+      </w:r>
+    </w:p>
+    <w:p>
+      <w:pPr/>
+      <w:r>
+        <w:rPr>
+          <w:lang w:val=""/>
+        </w:rPr>
+        <w:t>Continue onto I-8 W</w:t>
+      </w:r>
+    </w:p>
+    <w:p>
+      <w:pPr/>
+      <w:r>
+        <w:rPr>
+          <w:lang w:val=""/>
+        </w:rPr>
+        <w:t>Take exit 14B to merge onto CA-125 S</w:t>
+      </w:r>
+    </w:p>
+    <w:p>
+      <w:pPr/>
+      <w:r>
+        <w:rPr>
+          <w:lang w:val=""/>
+        </w:rPr>
+        <w:t>Keep left at the fork, follow signs for CA-94 W</w:t>
+      </w:r>
+    </w:p>
+    <w:p>
+      <w:pPr/>
+      <w:r>
+        <w:rPr>
+          <w:lang w:val=""/>
+        </w:rPr>
+        <w:t>Continue onto CA-94 W</w:t>
+      </w:r>
+    </w:p>
+    <w:p>
+      <w:pPr/>
+      <w:r>
+        <w:rPr>
+          <w:lang w:val=""/>
+        </w:rPr>
+        <w:t>Take exit 2 on the left for CA-15 SEscondido Fwy</w:t>
+      </w:r>
+    </w:p>
+    <w:p>
+      <w:pPr/>
+      <w:r>
+        <w:rPr>
+          <w:lang w:val=""/>
+        </w:rPr>
+        <w:t>Merge onto CA-15I-15 SEscondido Fwy</w:t>
+      </w:r>
+    </w:p>
+    <w:p>
+      <w:pPr/>
+      <w:r>
+        <w:rPr>
+          <w:lang w:val=""/>
+        </w:rPr>
+        <w:t>Keep right to continue on I-15 S, follow signs for I-5 N</w:t>
+      </w:r>
+    </w:p>
+    <w:p>
+      <w:pPr/>
+      <w:r>
+        <w:rPr>
+          <w:lang w:val=""/>
+        </w:rPr>
+        <w:t>Take exit 1B to merge onto I-5 N</w:t>
+      </w:r>
+    </w:p>
+    <w:p>
+      <w:pPr/>
+      <w:r>
+        <w:rPr>
+          <w:lang w:val=""/>
+        </w:rPr>
+        <w:t>Take exit 14A for CA-75 toward Coronado</w:t>
+      </w:r>
+    </w:p>
+    <w:p>
+      <w:pPr/>
+      <w:r>
+        <w:rPr>
+          <w:lang w:val=""/>
+        </w:rPr>
+        <w:t>Continue onto CA-75 SSan Diego – Coronado Bridge</w:t>
+      </w:r>
+    </w:p>
+    <w:p>
+      <w:pPr/>
+      <w:r>
+        <w:rPr>
+          <w:lang w:val=""/>
+        </w:rPr>
+        <w:t>Turn left onto Orange Ave</w:t>
+      </w:r>
+    </w:p>
+    <w:p>
+      <w:pPr/>
+      <w:r>
+        <w:rPr>
+          <w:lang w:val=""/>
+        </w:rPr>
+        <w:t>Turn left at the 1st cross street onto 4th St</w:t>
+      </w:r>
+    </w:p>
+    <w:p>
+      <w:pPr/>
+      <w:r>
+        <w:rPr>
+          <w:lang w:val=""/>
+        </w:rPr>
+        <w:t>Turn right onto Pomona Ave</w:t>
+      </w:r>
+    </w:p>
+    <w:p>
+      <w:pPr/>
+      <w:r>
+        <w:rPr>
+          <w:lang w:val=""/>
+        </w:rPr>
+        <w:t>At the traffic circle, take the 3rd exit and stay on Pomona Ave</w:t>
+      </w:r>
+    </w:p>
+    <w:p>
+      <w:pPr/>
+      <w:r>
+        <w:rPr>
+          <w:lang w:val=""/>
+        </w:rPr>
+        <w:t>Turn right onto Glorietta Blvd</w:t>
+      </w:r>
+    </w:p>
+    <w:p>
+      <w:pPr/>
+      <w:r>
+        <w:rPr>
+          <w:lang w:val=""/>
+        </w:rPr>
+        <w:t>Keep left to continue on Pomona Ave</w:t>
+      </w:r>
+    </w:p>
+    <w:p>
+      <w:pPr/>
+      <w:r>
+        <w:rPr>
+          <w:lang w:val=""/>
+        </w:rPr>
+        <w:t>Turn left onto Strand Way</w:t>
       </w:r>
     </w:p>
   </w:body>

</xml_diff>